<commit_message>
This activity was enjoyable. I was able to challenge myself, and utilized the skills we learned in class. Excited for what's to come.
</commit_message>
<xml_diff>
--- a/Kickstarter Report.docx
+++ b/Kickstarter Report.docx
@@ -62,7 +62,13 @@
         <w:rPr>
           <w:rFonts w:ascii="Times New Roman" w:eastAsia="Times New Roman" w:hAnsi="Times New Roman" w:cs="Times New Roman"/>
         </w:rPr>
-        <w:t>. With this method I discovered:</w:t>
+        <w:t xml:space="preserve">. </w:t>
+      </w:r>
+      <w:r>
+        <w:rPr>
+          <w:rFonts w:ascii="Times New Roman" w:eastAsia="Times New Roman" w:hAnsi="Times New Roman" w:cs="Times New Roman"/>
+        </w:rPr>
+        <w:t>However, much more can be discovered through this data, including:</w:t>
       </w:r>
     </w:p>
     <w:p>
@@ -81,7 +87,13 @@
         <w:rPr>
           <w:rFonts w:ascii="Times New Roman" w:eastAsia="Times New Roman" w:hAnsi="Times New Roman" w:cs="Times New Roman"/>
         </w:rPr>
-        <w:t>Food truck campaigns have had a 0% success rate on Kickstarter.</w:t>
+        <w:t>The Music Category has had the highest success rate at 77%</w:t>
+      </w:r>
+      <w:r>
+        <w:rPr>
+          <w:rFonts w:ascii="Times New Roman" w:eastAsia="Times New Roman" w:hAnsi="Times New Roman" w:cs="Times New Roman"/>
+        </w:rPr>
+        <w:t>.</w:t>
       </w:r>
     </w:p>
     <w:p>
@@ -100,7 +112,19 @@
         <w:rPr>
           <w:rFonts w:ascii="Times New Roman" w:eastAsia="Times New Roman" w:hAnsi="Times New Roman" w:cs="Times New Roman"/>
         </w:rPr>
-        <w:t>Rock music campaigns have had a 100% success rate on Kickstarter.</w:t>
+        <w:t xml:space="preserve">Rock </w:t>
+      </w:r>
+      <w:r>
+        <w:rPr>
+          <w:rFonts w:ascii="Times New Roman" w:eastAsia="Times New Roman" w:hAnsi="Times New Roman" w:cs="Times New Roman"/>
+        </w:rPr>
+        <w:t>M</w:t>
+      </w:r>
+      <w:r>
+        <w:rPr>
+          <w:rFonts w:ascii="Times New Roman" w:eastAsia="Times New Roman" w:hAnsi="Times New Roman" w:cs="Times New Roman"/>
+        </w:rPr>
+        <w:t>usic campaigns have had a 100% success rate on Kickstarter.</w:t>
       </w:r>
     </w:p>
     <w:p>
@@ -119,7 +143,7 @@
         <w:rPr>
           <w:rFonts w:ascii="Times New Roman" w:eastAsia="Times New Roman" w:hAnsi="Times New Roman" w:cs="Times New Roman"/>
         </w:rPr>
-        <w:t>Jazz music campaigns have been 7 times more likely to succeed than to fail on Kickstarter.</w:t>
+        <w:t>The most successful month for all Kickstarter campaigns has been May, with a 61% success rate.</w:t>
       </w:r>
     </w:p>
     <w:p>
@@ -363,20 +387,32 @@
         </w:rPr>
         <w:t xml:space="preserve">There is more variability with successful campaigns. This makes sense as unsuccessful campaigns will likely stay with a low </w:t>
       </w:r>
+      <w:r>
+        <w:rPr>
+          <w:rFonts w:ascii="Times New Roman" w:eastAsia="Times New Roman" w:hAnsi="Times New Roman" w:cs="Times New Roman"/>
+        </w:rPr>
+        <w:t>number</w:t>
+      </w:r>
+      <w:r>
+        <w:rPr>
+          <w:rFonts w:ascii="Times New Roman" w:eastAsia="Times New Roman" w:hAnsi="Times New Roman" w:cs="Times New Roman"/>
+        </w:rPr>
+        <w:t xml:space="preserve"> of backers. Successful campaigns can be grown through either </w:t>
+      </w:r>
+      <w:r>
+        <w:rPr>
+          <w:rFonts w:ascii="Times New Roman" w:eastAsia="Times New Roman" w:hAnsi="Times New Roman" w:cs="Times New Roman"/>
+        </w:rPr>
+        <w:t>few or many</w:t>
+      </w:r>
+      <w:r>
+        <w:rPr>
+          <w:rFonts w:ascii="Times New Roman" w:eastAsia="Times New Roman" w:hAnsi="Times New Roman" w:cs="Times New Roman"/>
+        </w:rPr>
+        <w:t xml:space="preserve"> backers. </w:t>
+      </w:r>
       <w:bookmarkStart w:id="0" w:name="_GoBack"/>
       <w:bookmarkEnd w:id="0"/>
-      <w:r>
-        <w:rPr>
-          <w:rFonts w:ascii="Times New Roman" w:eastAsia="Times New Roman" w:hAnsi="Times New Roman" w:cs="Times New Roman"/>
-        </w:rPr>
-        <w:t>number</w:t>
-      </w:r>
-      <w:r>
-        <w:rPr>
-          <w:rFonts w:ascii="Times New Roman" w:eastAsia="Times New Roman" w:hAnsi="Times New Roman" w:cs="Times New Roman"/>
-        </w:rPr>
-        <w:t xml:space="preserve"> of backers. Successful campaigns can be grown through either many or few backers. </w:t>
-      </w:r>
     </w:p>
     <w:sectPr>
       <w:pgSz w:w="12240" w:h="15840"/>

</xml_diff>